<commit_message>
Memory-Cores - TLB update
- add NRU operation
</commit_message>
<xml_diff>
--- a/mmu/tlb/doc/rfTLB.docx
+++ b/mmu/tlb/doc/rfTLB.docx
@@ -956,21 +956,7 @@
         <w:rPr>
           <w:lang w:val="en-US"/>
         </w:rPr>
-        <w:t xml:space="preserve">48 (or more) </w:t>
-      </w:r>
-      <w:proofErr w:type="gramStart"/>
-      <w:r>
-        <w:rPr>
-          <w:lang w:val="en-US"/>
-        </w:rPr>
-        <w:t>bit</w:t>
-      </w:r>
-      <w:proofErr w:type="gramEnd"/>
-      <w:r>
-        <w:rPr>
-          <w:lang w:val="en-US"/>
-        </w:rPr>
-        <w:t xml:space="preserve"> physical address space</w:t>
+        <w:t>48 (or more) bit physical address space</w:t>
       </w:r>
     </w:p>
     <w:p>
@@ -988,7 +974,19 @@
         <w:rPr>
           <w:lang w:val="en-US"/>
         </w:rPr>
-        <w:t xml:space="preserve">LRU </w:t>
+        <w:t>LRU</w:t>
+      </w:r>
+      <w:r>
+        <w:rPr>
+          <w:lang w:val="en-US"/>
+        </w:rPr>
+        <w:t>, NRU</w:t>
+      </w:r>
+      <w:r>
+        <w:rPr>
+          <w:lang w:val="en-US"/>
+        </w:rPr>
+        <w:t xml:space="preserve"> </w:t>
       </w:r>
       <w:r>
         <w:rPr>
@@ -1100,103 +1098,656 @@
         <w:rPr>
           <w:lang w:val="en-US"/>
         </w:rPr>
-        <w:t xml:space="preserve">Many </w:t>
-      </w:r>
-      <w:proofErr w:type="gramStart"/>
-      <w:r>
-        <w:rPr>
-          <w:lang w:val="en-US"/>
-        </w:rPr>
-        <w:t>systems</w:t>
-      </w:r>
-      <w:proofErr w:type="gramEnd"/>
+        <w:t xml:space="preserve">Many systems frugal with </w:t>
+      </w:r>
+      <w:r>
+        <w:rPr>
+          <w:lang w:val="en-US"/>
+        </w:rPr>
+        <w:t>resources</w:t>
+      </w:r>
+      <w:r>
+        <w:rPr>
+          <w:lang w:val="en-US"/>
+        </w:rPr>
+        <w:t xml:space="preserve"> will use a software managed</w:t>
+      </w:r>
+      <w:r>
+        <w:rPr>
+          <w:lang w:val="en-US"/>
+        </w:rPr>
+        <w:t xml:space="preserve"> TLB, while high performance systems will use a hardware managed TLB. </w:t>
+      </w:r>
+      <w:r>
+        <w:rPr>
+          <w:lang w:val="en-US"/>
+        </w:rPr>
+        <w:t>A software managed TLB requires an interface for a control processor (CPU</w:t>
+      </w:r>
+      <w:r>
+        <w:rPr>
+          <w:lang w:val="en-US"/>
+        </w:rPr>
+        <w:t>/  SCP</w:t>
+      </w:r>
+      <w:r>
+        <w:rPr>
+          <w:lang w:val="en-US"/>
+        </w:rPr>
+        <w:t xml:space="preserve">). </w:t>
+      </w:r>
+      <w:r>
+        <w:rPr>
+          <w:lang w:val="en-US"/>
+        </w:rPr>
+        <w:t>A hardware managed TLB requires an interface to the page table walker (PTW).</w:t>
+      </w:r>
+    </w:p>
+    <w:p>
+      <w:pPr>
+        <w:pStyle w:val="Heading2"/>
+        <w:rPr>
+          <w:lang w:val="en-US"/>
+        </w:rPr>
+      </w:pPr>
+      <w:r>
+        <w:rPr>
+          <w:lang w:val="en-US"/>
+        </w:rPr>
+        <w:t>Eight-byte PTEs</w:t>
+      </w:r>
+    </w:p>
+    <w:p>
+      <w:pPr>
+        <w:ind w:left="720"/>
+        <w:rPr>
+          <w:lang w:val="en-US"/>
+        </w:rPr>
+      </w:pPr>
+      <w:r>
+        <w:rPr>
+          <w:lang w:val="en-US"/>
+        </w:rPr>
+        <w:t xml:space="preserve">PTEs must fit evenly into </w:t>
+      </w:r>
+      <w:r>
+        <w:rPr>
+          <w:lang w:val="en-US"/>
+        </w:rPr>
+        <w:t xml:space="preserve">a page which is a power-of-two in size. This is necessary </w:t>
+      </w:r>
+      <w:r>
+        <w:rPr>
+          <w:lang w:val="en-US"/>
+        </w:rPr>
+        <w:t>otherwise computing the address of the PTE for a corresponding virtual address becomes very challenging.</w:t>
+      </w:r>
+    </w:p>
+    <w:p>
+      <w:pPr>
+        <w:ind w:left="720"/>
+        <w:rPr>
+          <w:lang w:val="en-US"/>
+        </w:rPr>
+      </w:pPr>
+      <w:r>
+        <w:rPr>
+          <w:lang w:val="en-US"/>
+        </w:rPr>
+        <w:t>The PTE must support at least a</w:t>
+      </w:r>
+      <w:r>
+        <w:rPr>
+          <w:lang w:val="en-US"/>
+        </w:rPr>
+        <w:t>t</w:t>
+      </w:r>
+      <w:r>
+        <w:rPr>
+          <w:lang w:val="en-US"/>
+        </w:rPr>
+        <w:t xml:space="preserve"> 48-bit phy</w:t>
+      </w:r>
+      <w:r>
+        <w:rPr>
+          <w:lang w:val="en-US"/>
+        </w:rPr>
+        <w:t xml:space="preserve">sical address space. That means the PTE requires at least </w:t>
+      </w:r>
+      <w:r>
+        <w:rPr>
+          <w:lang w:val="en-US"/>
+        </w:rPr>
+        <w:t>35 bits just to represent the address.</w:t>
+      </w:r>
+    </w:p>
+    <w:p>
+      <w:pPr>
+        <w:pStyle w:val="Heading2"/>
+        <w:rPr>
+          <w:lang w:val="en-US"/>
+        </w:rPr>
+      </w:pPr>
+      <w:r>
+        <w:rPr>
+          <w:lang w:val="en-US"/>
+        </w:rPr>
+        <w:t>64-bit Virtual Address Space</w:t>
+      </w:r>
+    </w:p>
+    <w:p>
+      <w:pPr>
+        <w:ind w:left="720"/>
+        <w:rPr>
+          <w:lang w:val="en-US"/>
+        </w:rPr>
+      </w:pPr>
+      <w:r>
+        <w:rPr>
+          <w:lang w:val="en-US"/>
+        </w:rPr>
+        <w:t xml:space="preserve">Address space </w:t>
+      </w:r>
+      <w:r>
+        <w:rPr>
+          <w:lang w:val="en-US"/>
+        </w:rPr>
+        <w:t xml:space="preserve">requirements </w:t>
+      </w:r>
+      <w:r>
+        <w:rPr>
+          <w:lang w:val="en-US"/>
+        </w:rPr>
+        <w:t>continue to grow.</w:t>
+      </w:r>
+      <w:r>
+        <w:rPr>
+          <w:lang w:val="en-US"/>
+        </w:rPr>
+        <w:t xml:space="preserve"> 64-bit machines require a large address space.</w:t>
+      </w:r>
+    </w:p>
+    <w:p>
+      <w:pPr>
+        <w:pStyle w:val="Heading2"/>
+        <w:rPr>
+          <w:lang w:val="en-US"/>
+        </w:rPr>
+      </w:pPr>
+      <w:r>
+        <w:rPr>
+          <w:lang w:val="en-US"/>
+        </w:rPr>
+        <w:t>48-bit Physical Address Space</w:t>
+      </w:r>
+    </w:p>
+    <w:p>
+      <w:pPr>
+        <w:rPr>
+          <w:rFonts w:eastAsiaTheme="majorEastAsia" w:cstheme="majorBidi"/>
+          <w:color w:val="390F26" w:themeColor="accent1" w:themeShade="BF"/>
+          <w:sz w:val="32"/>
+          <w:szCs w:val="32"/>
+          <w:lang w:val="en-US"/>
+        </w:rPr>
+      </w:pPr>
+      <w:r>
+        <w:rPr>
+          <w:lang w:val="en-US"/>
+        </w:rPr>
+        <w:br w:type="page"/>
+      </w:r>
+    </w:p>
+    <w:p>
+      <w:pPr>
+        <w:pStyle w:val="Heading2"/>
+        <w:rPr>
+          <w:lang w:val="en-US"/>
+        </w:rPr>
+      </w:pPr>
+      <w:r>
+        <w:rPr>
+          <w:lang w:val="en-US"/>
+        </w:rPr>
+        <w:lastRenderedPageBreak/>
+        <w:t>TLB Replacement Policies</w:t>
+      </w:r>
+    </w:p>
+    <w:p>
+      <w:pPr>
+        <w:ind w:left="720"/>
+        <w:rPr>
+          <w:lang w:val="en-US"/>
+        </w:rPr>
+      </w:pPr>
+      <w:r>
+        <w:rPr>
+          <w:lang w:val="en-US"/>
+        </w:rPr>
+        <w:t>The TLB replacement policy used is controlled by the UPDATE_STRATEGY parameter.</w:t>
+      </w:r>
+    </w:p>
+    <w:tbl>
+      <w:tblPr>
+        <w:tblStyle w:val="TableGrid"/>
+        <w:tblW w:w="0" w:type="auto"/>
+        <w:tblInd w:w="720" w:type="dxa"/>
+        <w:tblLook w:val="04A0" w:firstRow="1" w:lastRow="0" w:firstColumn="1" w:lastColumn="0" w:noHBand="0" w:noVBand="1"/>
+      </w:tblPr>
+      <w:tblGrid>
+        <w:gridCol w:w="1118"/>
+        <w:gridCol w:w="1134"/>
+        <w:gridCol w:w="1134"/>
+      </w:tblGrid>
+      <w:tr>
+        <w:tc>
+          <w:tcPr>
+            <w:tcW w:w="1118" w:type="dxa"/>
+          </w:tcPr>
+          <w:p>
+            <w:pPr>
+              <w:jc w:val="center"/>
+              <w:rPr>
+                <w:lang w:val="en-US"/>
+              </w:rPr>
+            </w:pPr>
+            <w:r>
+              <w:rPr>
+                <w:lang w:val="en-US"/>
+              </w:rPr>
+              <w:t>Value</w:t>
+            </w:r>
+          </w:p>
+        </w:tc>
+        <w:tc>
+          <w:tcPr>
+            <w:tcW w:w="1134" w:type="dxa"/>
+          </w:tcPr>
+          <w:p>
+            <w:pPr>
+              <w:rPr>
+                <w:lang w:val="en-US"/>
+              </w:rPr>
+            </w:pPr>
+            <w:r>
+              <w:rPr>
+                <w:lang w:val="en-US"/>
+              </w:rPr>
+              <w:t>Policy</w:t>
+            </w:r>
+          </w:p>
+        </w:tc>
+        <w:tc>
+          <w:tcPr>
+            <w:tcW w:w="1134" w:type="dxa"/>
+          </w:tcPr>
+          <w:p>
+            <w:pPr>
+              <w:rPr>
+                <w:lang w:val="en-US"/>
+              </w:rPr>
+            </w:pPr>
+            <w:r>
+              <w:rPr>
+                <w:lang w:val="en-US"/>
+              </w:rPr>
+              <w:t>LUT cost</w:t>
+            </w:r>
+          </w:p>
+        </w:tc>
+      </w:tr>
+      <w:tr>
+        <w:tc>
+          <w:tcPr>
+            <w:tcW w:w="1118" w:type="dxa"/>
+          </w:tcPr>
+          <w:p>
+            <w:pPr>
+              <w:jc w:val="center"/>
+              <w:rPr>
+                <w:lang w:val="en-US"/>
+              </w:rPr>
+            </w:pPr>
+            <w:r>
+              <w:rPr>
+                <w:lang w:val="en-US"/>
+              </w:rPr>
+              <w:t>0</w:t>
+            </w:r>
+          </w:p>
+        </w:tc>
+        <w:tc>
+          <w:tcPr>
+            <w:tcW w:w="1134" w:type="dxa"/>
+          </w:tcPr>
+          <w:p>
+            <w:pPr>
+              <w:rPr>
+                <w:lang w:val="en-US"/>
+              </w:rPr>
+            </w:pPr>
+            <w:r>
+              <w:rPr>
+                <w:lang w:val="en-US"/>
+              </w:rPr>
+              <w:t>Random</w:t>
+            </w:r>
+          </w:p>
+        </w:tc>
+        <w:tc>
+          <w:tcPr>
+            <w:tcW w:w="1134" w:type="dxa"/>
+          </w:tcPr>
+          <w:p>
+            <w:pPr>
+              <w:rPr>
+                <w:lang w:val="en-US"/>
+              </w:rPr>
+            </w:pPr>
+            <w:r>
+              <w:rPr>
+                <w:lang w:val="en-US"/>
+              </w:rPr>
+              <w:t>3000</w:t>
+            </w:r>
+          </w:p>
+        </w:tc>
+      </w:tr>
+      <w:tr>
+        <w:tc>
+          <w:tcPr>
+            <w:tcW w:w="1118" w:type="dxa"/>
+          </w:tcPr>
+          <w:p>
+            <w:pPr>
+              <w:jc w:val="center"/>
+              <w:rPr>
+                <w:lang w:val="en-US"/>
+              </w:rPr>
+            </w:pPr>
+            <w:r>
+              <w:rPr>
+                <w:lang w:val="en-US"/>
+              </w:rPr>
+              <w:t>1</w:t>
+            </w:r>
+          </w:p>
+        </w:tc>
+        <w:tc>
+          <w:tcPr>
+            <w:tcW w:w="1134" w:type="dxa"/>
+          </w:tcPr>
+          <w:p>
+            <w:pPr>
+              <w:rPr>
+                <w:lang w:val="en-US"/>
+              </w:rPr>
+            </w:pPr>
+            <w:r>
+              <w:rPr>
+                <w:lang w:val="en-US"/>
+              </w:rPr>
+              <w:t>LRU</w:t>
+            </w:r>
+          </w:p>
+        </w:tc>
+        <w:tc>
+          <w:tcPr>
+            <w:tcW w:w="1134" w:type="dxa"/>
+          </w:tcPr>
+          <w:p>
+            <w:pPr>
+              <w:rPr>
+                <w:lang w:val="en-US"/>
+              </w:rPr>
+            </w:pPr>
+            <w:r>
+              <w:rPr>
+                <w:lang w:val="en-US"/>
+              </w:rPr>
+              <w:t>2900</w:t>
+            </w:r>
+          </w:p>
+        </w:tc>
+      </w:tr>
+      <w:tr>
+        <w:tc>
+          <w:tcPr>
+            <w:tcW w:w="1118" w:type="dxa"/>
+          </w:tcPr>
+          <w:p>
+            <w:pPr>
+              <w:jc w:val="center"/>
+              <w:rPr>
+                <w:lang w:val="en-US"/>
+              </w:rPr>
+            </w:pPr>
+            <w:r>
+              <w:rPr>
+                <w:lang w:val="en-US"/>
+              </w:rPr>
+              <w:t>2</w:t>
+            </w:r>
+          </w:p>
+        </w:tc>
+        <w:tc>
+          <w:tcPr>
+            <w:tcW w:w="1134" w:type="dxa"/>
+          </w:tcPr>
+          <w:p>
+            <w:pPr>
+              <w:rPr>
+                <w:lang w:val="en-US"/>
+              </w:rPr>
+            </w:pPr>
+            <w:r>
+              <w:rPr>
+                <w:lang w:val="en-US"/>
+              </w:rPr>
+              <w:t>NRU</w:t>
+            </w:r>
+          </w:p>
+        </w:tc>
+        <w:tc>
+          <w:tcPr>
+            <w:tcW w:w="1134" w:type="dxa"/>
+          </w:tcPr>
+          <w:p>
+            <w:pPr>
+              <w:rPr>
+                <w:lang w:val="en-US"/>
+              </w:rPr>
+            </w:pPr>
+            <w:r>
+              <w:rPr>
+                <w:lang w:val="en-US"/>
+              </w:rPr>
+              <w:t>2000</w:t>
+            </w:r>
+          </w:p>
+        </w:tc>
+      </w:tr>
+    </w:tbl>
+    <w:p>
+      <w:pPr>
+        <w:ind w:left="720"/>
+        <w:rPr>
+          <w:lang w:val="en-US"/>
+        </w:rPr>
+      </w:pPr>
+    </w:p>
+    <w:p>
+      <w:pPr>
+        <w:pStyle w:val="Heading3"/>
+        <w:rPr>
+          <w:lang w:val="en-US"/>
+        </w:rPr>
+      </w:pPr>
+      <w:r>
+        <w:rPr>
+          <w:lang w:val="en-US"/>
+        </w:rPr>
+        <w:t>LRU Replacement Policy</w:t>
+      </w:r>
+    </w:p>
+    <w:p>
+      <w:pPr>
+        <w:ind w:left="720"/>
+        <w:rPr>
+          <w:lang w:val="en-US"/>
+        </w:rPr>
+      </w:pPr>
+      <w:r>
+        <w:rPr>
+          <w:lang w:val="en-US"/>
+        </w:rPr>
+        <w:t>LRU (least recently used) replacement polic</w:t>
+      </w:r>
+      <w:r>
+        <w:rPr>
+          <w:lang w:val="en-US"/>
+        </w:rPr>
+        <w:t>y replace</w:t>
+      </w:r>
+      <w:r>
+        <w:rPr>
+          <w:lang w:val="en-US"/>
+        </w:rPr>
+        <w:t>s</w:t>
+      </w:r>
+      <w:r>
+        <w:rPr>
+          <w:lang w:val="en-US"/>
+        </w:rPr>
+        <w:t xml:space="preserve"> the least recently used TLB entry</w:t>
+      </w:r>
+      <w:r>
+        <w:rPr>
+          <w:lang w:val="en-US"/>
+        </w:rPr>
+        <w:t xml:space="preserve"> with a new mapping.</w:t>
+      </w:r>
+      <w:r>
+        <w:rPr>
+          <w:lang w:val="en-US"/>
+        </w:rPr>
+        <w:t xml:space="preserve"> This is one of the better options for simplicity and performance.</w:t>
+      </w:r>
+    </w:p>
+    <w:p>
+      <w:pPr>
+        <w:pStyle w:val="Heading3"/>
+        <w:rPr>
+          <w:lang w:val="en-US"/>
+        </w:rPr>
+      </w:pPr>
+      <w:r>
+        <w:rPr>
+          <w:lang w:val="en-US"/>
+        </w:rPr>
+        <w:t>N</w:t>
+      </w:r>
+      <w:r>
+        <w:rPr>
+          <w:lang w:val="en-US"/>
+        </w:rPr>
+        <w:t>RU Replacement Policy</w:t>
+      </w:r>
+    </w:p>
+    <w:p>
+      <w:pPr>
+        <w:ind w:left="720"/>
+        <w:rPr>
+          <w:lang w:val="en-US"/>
+        </w:rPr>
+      </w:pPr>
+      <w:r>
+        <w:rPr>
+          <w:lang w:val="en-US"/>
+        </w:rPr>
+        <w:t>N</w:t>
+      </w:r>
+      <w:r>
+        <w:rPr>
+          <w:lang w:val="en-US"/>
+        </w:rPr>
+        <w:t>RU (</w:t>
+      </w:r>
+      <w:r>
+        <w:rPr>
+          <w:lang w:val="en-US"/>
+        </w:rPr>
+        <w:t>not</w:t>
+      </w:r>
+      <w:r>
+        <w:rPr>
+          <w:lang w:val="en-US"/>
+        </w:rPr>
+        <w:t xml:space="preserve"> recently used) replacement policy replace</w:t>
+      </w:r>
+      <w:r>
+        <w:rPr>
+          <w:lang w:val="en-US"/>
+        </w:rPr>
+        <w:t>s</w:t>
+      </w:r>
       <w:r>
         <w:rPr>
           <w:lang w:val="en-US"/>
         </w:rPr>
         <w:t xml:space="preserve"> </w:t>
       </w:r>
-      <w:proofErr w:type="gramStart"/>
-      <w:r>
-        <w:rPr>
-          <w:lang w:val="en-US"/>
-        </w:rPr>
-        <w:t>frugal</w:t>
-      </w:r>
-      <w:proofErr w:type="gramEnd"/>
-      <w:r>
-        <w:rPr>
-          <w:lang w:val="en-US"/>
-        </w:rPr>
-        <w:t xml:space="preserve"> with </w:t>
-      </w:r>
-      <w:proofErr w:type="gramStart"/>
-      <w:r>
-        <w:rPr>
-          <w:lang w:val="en-US"/>
-        </w:rPr>
-        <w:t>resources</w:t>
-      </w:r>
-      <w:proofErr w:type="gramEnd"/>
-      <w:r>
-        <w:rPr>
-          <w:lang w:val="en-US"/>
-        </w:rPr>
-        <w:t xml:space="preserve"> will use </w:t>
-      </w:r>
-      <w:proofErr w:type="gramStart"/>
-      <w:r>
-        <w:rPr>
-          <w:lang w:val="en-US"/>
-        </w:rPr>
-        <w:t>a software</w:t>
-      </w:r>
-      <w:proofErr w:type="gramEnd"/>
-      <w:r>
-        <w:rPr>
-          <w:lang w:val="en-US"/>
-        </w:rPr>
-        <w:t xml:space="preserve"> managed</w:t>
-      </w:r>
-      <w:r>
-        <w:rPr>
-          <w:lang w:val="en-US"/>
-        </w:rPr>
-        <w:t xml:space="preserve"> TLB, while high performance systems will use </w:t>
-      </w:r>
-      <w:proofErr w:type="gramStart"/>
-      <w:r>
-        <w:rPr>
-          <w:lang w:val="en-US"/>
-        </w:rPr>
-        <w:t>a hardware</w:t>
-      </w:r>
-      <w:proofErr w:type="gramEnd"/>
-      <w:r>
-        <w:rPr>
-          <w:lang w:val="en-US"/>
-        </w:rPr>
-        <w:t xml:space="preserve"> managed TLB. </w:t>
-      </w:r>
-      <w:r>
-        <w:rPr>
-          <w:lang w:val="en-US"/>
-        </w:rPr>
-        <w:t xml:space="preserve">A software managed TLB requires an interface for a control processor (CPU). </w:t>
-      </w:r>
-      <w:proofErr w:type="gramStart"/>
-      <w:r>
-        <w:rPr>
-          <w:lang w:val="en-US"/>
-        </w:rPr>
-        <w:t>A hardware</w:t>
-      </w:r>
-      <w:proofErr w:type="gramEnd"/>
-      <w:r>
-        <w:rPr>
-          <w:lang w:val="en-US"/>
-        </w:rPr>
-        <w:t xml:space="preserve"> managed TLB requires an interface to the page table walker (PTW).</w:t>
+      <w:r>
+        <w:rPr>
+          <w:lang w:val="en-US"/>
+        </w:rPr>
+        <w:t>an entry selected by searching for not used entries. If no not used entries are found, then all the NRU bits are reset</w:t>
+      </w:r>
+      <w:r>
+        <w:rPr>
+          <w:lang w:val="en-US"/>
+        </w:rPr>
+        <w:t xml:space="preserve"> and entry zero is replaced. This is lower cost than LRU</w:t>
+      </w:r>
+      <w:r>
+        <w:rPr>
+          <w:lang w:val="en-US"/>
+        </w:rPr>
+        <w:t xml:space="preserve"> with only slight performance cost.</w:t>
+      </w:r>
+    </w:p>
+    <w:p>
+      <w:pPr>
+        <w:pStyle w:val="Heading3"/>
+        <w:rPr>
+          <w:lang w:val="en-US"/>
+        </w:rPr>
+      </w:pPr>
+      <w:r>
+        <w:rPr>
+          <w:lang w:val="en-US"/>
+        </w:rPr>
+        <w:t>Random Replacement</w:t>
+      </w:r>
+    </w:p>
+    <w:p>
+      <w:pPr>
+        <w:ind w:left="720"/>
+        <w:rPr>
+          <w:lang w:val="en-US"/>
+        </w:rPr>
+      </w:pPr>
+      <w:r>
+        <w:rPr>
+          <w:lang w:val="en-US"/>
+        </w:rPr>
+        <w:t>Random replacement is the simplest policy</w:t>
+      </w:r>
+      <w:r>
+        <w:rPr>
+          <w:lang w:val="en-US"/>
+        </w:rPr>
+        <w:t>. An entry is just replaced at random.</w:t>
       </w:r>
     </w:p>
     <w:p>
@@ -1210,7 +1761,7 @@
         <w:rPr>
           <w:lang w:val="en-US"/>
         </w:rPr>
-        <w:t>Eight-byte PTEs</w:t>
+        <w:t>8kB / 8MB / 8GB page sizes</w:t>
       </w:r>
     </w:p>
     <w:p>
@@ -1220,24 +1771,6 @@
           <w:lang w:val="en-US"/>
         </w:rPr>
       </w:pPr>
-      <w:r>
-        <w:rPr>
-          <w:lang w:val="en-US"/>
-        </w:rPr>
-        <w:t xml:space="preserve">PTEs must fit evenly into </w:t>
-      </w:r>
-      <w:r>
-        <w:rPr>
-          <w:lang w:val="en-US"/>
-        </w:rPr>
-        <w:t xml:space="preserve">a page which is a power-of-two in size. This is necessary </w:t>
-      </w:r>
-      <w:r>
-        <w:rPr>
-          <w:lang w:val="en-US"/>
-        </w:rPr>
-        <w:t>otherwise computing the address of the PTE for a corresponding virtual address becomes very challenging.</w:t>
-      </w:r>
     </w:p>
     <w:p>
       <w:pPr>
@@ -1246,49 +1779,19 @@
           <w:lang w:val="en-US"/>
         </w:rPr>
       </w:pPr>
-      <w:r>
-        <w:rPr>
-          <w:lang w:val="en-US"/>
-        </w:rPr>
-        <w:t>The PTE must support at least a</w:t>
-      </w:r>
-      <w:r>
-        <w:rPr>
-          <w:lang w:val="en-US"/>
-        </w:rPr>
-        <w:t>t</w:t>
-      </w:r>
-      <w:r>
-        <w:rPr>
-          <w:lang w:val="en-US"/>
-        </w:rPr>
-        <w:t xml:space="preserve"> 48-bit phy</w:t>
-      </w:r>
-      <w:r>
-        <w:rPr>
-          <w:lang w:val="en-US"/>
-        </w:rPr>
-        <w:t xml:space="preserve">sical address space. That means the PTE requires at least </w:t>
-      </w:r>
-      <w:r>
-        <w:rPr>
-          <w:lang w:val="en-US"/>
-        </w:rPr>
-        <w:t>35 bits just to represent the address.</w:t>
-      </w:r>
-    </w:p>
-    <w:p>
-      <w:pPr>
-        <w:pStyle w:val="Heading2"/>
-        <w:rPr>
-          <w:lang w:val="en-US"/>
-        </w:rPr>
-      </w:pPr>
-      <w:r>
-        <w:rPr>
-          <w:lang w:val="en-US"/>
-        </w:rPr>
-        <w:t>64-bit Virtual Address Space</w:t>
+    </w:p>
+    <w:p>
+      <w:pPr>
+        <w:pStyle w:val="Heading1"/>
+        <w:rPr>
+          <w:lang w:val="en-US"/>
+        </w:rPr>
+      </w:pPr>
+      <w:r>
+        <w:rPr>
+          <w:lang w:val="en-US"/>
+        </w:rPr>
+        <w:t>Design</w:t>
       </w:r>
     </w:p>
     <w:p>
@@ -1302,53 +1805,25 @@
         <w:rPr>
           <w:lang w:val="en-US"/>
         </w:rPr>
-        <w:t xml:space="preserve">Address space </w:t>
-      </w:r>
-      <w:r>
-        <w:rPr>
-          <w:lang w:val="en-US"/>
-        </w:rPr>
-        <w:t xml:space="preserve">requirements </w:t>
-      </w:r>
-      <w:r>
-        <w:rPr>
-          <w:lang w:val="en-US"/>
-        </w:rPr>
-        <w:t>continue to grow.</w:t>
-      </w:r>
-      <w:r>
-        <w:rPr>
-          <w:lang w:val="en-US"/>
-        </w:rPr>
-        <w:t xml:space="preserve"> 64-bit machines require a large address space.</w:t>
-      </w:r>
-    </w:p>
-    <w:p>
-      <w:pPr>
-        <w:pStyle w:val="Heading2"/>
-        <w:rPr>
-          <w:lang w:val="en-US"/>
-        </w:rPr>
-      </w:pPr>
-      <w:r>
-        <w:rPr>
-          <w:lang w:val="en-US"/>
-        </w:rPr>
-        <w:t>48-bit Physical Address Space</w:t>
-      </w:r>
-    </w:p>
-    <w:p>
-      <w:pPr>
-        <w:pStyle w:val="Heading2"/>
-        <w:rPr>
-          <w:lang w:val="en-US"/>
-        </w:rPr>
-      </w:pPr>
-      <w:r>
-        <w:rPr>
-          <w:lang w:val="en-US"/>
-        </w:rPr>
-        <w:t>LRU Replacement Policy</w:t>
+        <w:t>1024 entries fit into an 8kB page, therefore 10 address bits from the virtual address are absorbed for each</w:t>
+      </w:r>
+      <w:r>
+        <w:rPr>
+          <w:lang w:val="en-US"/>
+        </w:rPr>
+        <w:t xml:space="preserve"> page table level.</w:t>
+      </w:r>
+      <w:r>
+        <w:rPr>
+          <w:lang w:val="en-US"/>
+        </w:rPr>
+        <w:t xml:space="preserve"> The size of a page is set by the LOG_PAGESIZE parameter</w:t>
+      </w:r>
+      <w:r>
+        <w:rPr>
+          <w:lang w:val="en-US"/>
+        </w:rPr>
+        <w:t xml:space="preserve"> which specifies the number of address bits required for a page.</w:t>
       </w:r>
     </w:p>
     <w:p>
@@ -1362,30 +1837,118 @@
         <w:rPr>
           <w:lang w:val="en-US"/>
         </w:rPr>
-        <w:t>LRU (least recently used) replacement polic</w:t>
-      </w:r>
-      <w:r>
-        <w:rPr>
-          <w:lang w:val="en-US"/>
-        </w:rPr>
-        <w:t>y replacement the least recently used TLB entry</w:t>
-      </w:r>
-      <w:r>
-        <w:rPr>
-          <w:lang w:val="en-US"/>
-        </w:rPr>
-        <w:t xml:space="preserve"> with a new mapping.</w:t>
-      </w:r>
-      <w:r>
-        <w:rPr>
-          <w:lang w:val="en-US"/>
-        </w:rPr>
-        <w:t xml:space="preserve"> This is one of the better options for simplicity and performance.</w:t>
-      </w:r>
-    </w:p>
-    <w:p>
-      <w:pPr>
-        <w:pStyle w:val="Heading2"/>
+        <w:t>Translations are disabled while the TLB is updated.</w:t>
+      </w:r>
+      <w:r>
+        <w:rPr>
+          <w:lang w:val="en-US"/>
+        </w:rPr>
+        <w:t xml:space="preserve"> This allows the use of single ported memory to access the TLB.</w:t>
+      </w:r>
+    </w:p>
+    <w:p>
+      <w:pPr>
+        <w:ind w:left="720"/>
+        <w:rPr>
+          <w:lang w:val="en-US"/>
+        </w:rPr>
+      </w:pPr>
+      <w:r>
+        <w:rPr>
+          <w:lang w:val="en-US"/>
+        </w:rPr>
+        <w:t xml:space="preserve">The core has a WISHBONE bus interface </w:t>
+      </w:r>
+      <w:r>
+        <w:rPr>
+          <w:lang w:val="en-US"/>
+        </w:rPr>
+        <w:t xml:space="preserve">to access the TLB </w:t>
+      </w:r>
+      <w:r>
+        <w:rPr>
+          <w:lang w:val="en-US"/>
+        </w:rPr>
+        <w:t>programmatically</w:t>
+      </w:r>
+      <w:r>
+        <w:rPr>
+          <w:lang w:val="en-US"/>
+        </w:rPr>
+        <w:t>.</w:t>
+      </w:r>
+    </w:p>
+    <w:p>
+      <w:pPr>
+        <w:ind w:left="720"/>
+        <w:rPr>
+          <w:lang w:val="en-US"/>
+        </w:rPr>
+      </w:pPr>
+      <w:r>
+        <w:rPr>
+          <w:lang w:val="en-US"/>
+        </w:rPr>
+        <w:t>Since a TLB entry is 128-bits and the bus size is only 64-bits, t</w:t>
+      </w:r>
+      <w:r>
+        <w:rPr>
+          <w:lang w:val="en-US"/>
+        </w:rPr>
+        <w:t>he TLB entries are accessible in an indirect fashion</w:t>
+      </w:r>
+      <w:r>
+        <w:rPr>
+          <w:lang w:val="en-US"/>
+        </w:rPr>
+        <w:t xml:space="preserve"> so that the entire TLB entry may be updated </w:t>
+      </w:r>
+      <w:r>
+        <w:rPr>
+          <w:lang w:val="en-US"/>
+        </w:rPr>
+        <w:t xml:space="preserve">or read </w:t>
+      </w:r>
+      <w:r>
+        <w:rPr>
+          <w:lang w:val="en-US"/>
+        </w:rPr>
+        <w:t xml:space="preserve">in the TLB as a single unit. </w:t>
+      </w:r>
+      <w:r>
+        <w:rPr>
+          <w:lang w:val="en-US"/>
+        </w:rPr>
+        <w:t xml:space="preserve">The TLB entry is set up in a holding register, the entry number and way to update are specified in another register. </w:t>
+      </w:r>
+      <w:r>
+        <w:rPr>
+          <w:lang w:val="en-US"/>
+        </w:rPr>
+        <w:t>If bit 31 is set while w</w:t>
+      </w:r>
+      <w:r>
+        <w:rPr>
+          <w:lang w:val="en-US"/>
+        </w:rPr>
+        <w:t xml:space="preserve">riting to the entry number register the TLB entry in the holding register </w:t>
+      </w:r>
+      <w:r>
+        <w:rPr>
+          <w:lang w:val="en-US"/>
+        </w:rPr>
+        <w:t>is</w:t>
+      </w:r>
+      <w:r>
+        <w:rPr>
+          <w:lang w:val="en-US"/>
+        </w:rPr>
+        <w:t xml:space="preserve"> transferred to the TLB.</w:t>
+      </w:r>
+    </w:p>
+    <w:p>
+      <w:pPr>
+        <w:ind w:left="720"/>
         <w:rPr>
           <w:lang w:val="en-US"/>
         </w:rPr>
@@ -1395,216 +1958,6 @@
           <w:lang w:val="en-US"/>
         </w:rPr>
         <w:lastRenderedPageBreak/>
-        <w:t>8kB / 8MB / 8GB page sizes</w:t>
-      </w:r>
-    </w:p>
-    <w:p>
-      <w:pPr>
-        <w:ind w:left="720"/>
-        <w:rPr>
-          <w:lang w:val="en-US"/>
-        </w:rPr>
-      </w:pPr>
-    </w:p>
-    <w:p>
-      <w:pPr>
-        <w:ind w:left="720"/>
-        <w:rPr>
-          <w:lang w:val="en-US"/>
-        </w:rPr>
-      </w:pPr>
-    </w:p>
-    <w:p>
-      <w:pPr>
-        <w:pStyle w:val="Heading1"/>
-        <w:rPr>
-          <w:lang w:val="en-US"/>
-        </w:rPr>
-      </w:pPr>
-      <w:r>
-        <w:rPr>
-          <w:lang w:val="en-US"/>
-        </w:rPr>
-        <w:t>Design</w:t>
-      </w:r>
-    </w:p>
-    <w:p>
-      <w:pPr>
-        <w:ind w:left="720"/>
-        <w:rPr>
-          <w:lang w:val="en-US"/>
-        </w:rPr>
-      </w:pPr>
-      <w:r>
-        <w:rPr>
-          <w:lang w:val="en-US"/>
-        </w:rPr>
-        <w:t>1024 entries fit into an 8kB page, therefore 10 address bits from the virtual address are absorbed for each</w:t>
-      </w:r>
-      <w:r>
-        <w:rPr>
-          <w:lang w:val="en-US"/>
-        </w:rPr>
-        <w:t xml:space="preserve"> page table level.</w:t>
-      </w:r>
-      <w:r>
-        <w:rPr>
-          <w:lang w:val="en-US"/>
-        </w:rPr>
-        <w:t xml:space="preserve"> The size of a page is set by the LOG_PAGESIZE parameter</w:t>
-      </w:r>
-      <w:r>
-        <w:rPr>
-          <w:lang w:val="en-US"/>
-        </w:rPr>
-        <w:t xml:space="preserve"> which specifies the number of address bits required for a page.</w:t>
-      </w:r>
-    </w:p>
-    <w:p>
-      <w:pPr>
-        <w:ind w:left="720"/>
-        <w:rPr>
-          <w:lang w:val="en-US"/>
-        </w:rPr>
-      </w:pPr>
-      <w:r>
-        <w:rPr>
-          <w:lang w:val="en-US"/>
-        </w:rPr>
-        <w:t>Translations are disabled while the TLB is updated.</w:t>
-      </w:r>
-      <w:r>
-        <w:rPr>
-          <w:lang w:val="en-US"/>
-        </w:rPr>
-        <w:t xml:space="preserve"> This allows the use of single ported memory to access </w:t>
-      </w:r>
-      <w:proofErr w:type="gramStart"/>
-      <w:r>
-        <w:rPr>
-          <w:lang w:val="en-US"/>
-        </w:rPr>
-        <w:t>the TLB</w:t>
-      </w:r>
-      <w:proofErr w:type="gramEnd"/>
-      <w:r>
-        <w:rPr>
-          <w:lang w:val="en-US"/>
-        </w:rPr>
-        <w:t>.</w:t>
-      </w:r>
-    </w:p>
-    <w:p>
-      <w:pPr>
-        <w:ind w:left="720"/>
-        <w:rPr>
-          <w:lang w:val="en-US"/>
-        </w:rPr>
-      </w:pPr>
-      <w:r>
-        <w:rPr>
-          <w:lang w:val="en-US"/>
-        </w:rPr>
-        <w:t xml:space="preserve">The core has a WISHBONE bus interface </w:t>
-      </w:r>
-      <w:r>
-        <w:rPr>
-          <w:lang w:val="en-US"/>
-        </w:rPr>
-        <w:t xml:space="preserve">to access the TLB </w:t>
-      </w:r>
-      <w:r>
-        <w:rPr>
-          <w:lang w:val="en-US"/>
-        </w:rPr>
-        <w:t>programmatically</w:t>
-      </w:r>
-      <w:r>
-        <w:rPr>
-          <w:lang w:val="en-US"/>
-        </w:rPr>
-        <w:t>.</w:t>
-      </w:r>
-    </w:p>
-    <w:p>
-      <w:pPr>
-        <w:ind w:left="720"/>
-        <w:rPr>
-          <w:lang w:val="en-US"/>
-        </w:rPr>
-      </w:pPr>
-      <w:r>
-        <w:rPr>
-          <w:lang w:val="en-US"/>
-        </w:rPr>
-        <w:t>Since a TLB entry is 128-bits and the bus size is only 64-bits, t</w:t>
-      </w:r>
-      <w:r>
-        <w:rPr>
-          <w:lang w:val="en-US"/>
-        </w:rPr>
-        <w:t>he TLB entries are accessible in an indirect fashion</w:t>
-      </w:r>
-      <w:r>
-        <w:rPr>
-          <w:lang w:val="en-US"/>
-        </w:rPr>
-        <w:t xml:space="preserve"> so that the entire TLB entry may be updated </w:t>
-      </w:r>
-      <w:r>
-        <w:rPr>
-          <w:lang w:val="en-US"/>
-        </w:rPr>
-        <w:t xml:space="preserve">or read </w:t>
-      </w:r>
-      <w:r>
-        <w:rPr>
-          <w:lang w:val="en-US"/>
-        </w:rPr>
-        <w:t xml:space="preserve">in the TLB as a single unit. </w:t>
-      </w:r>
-      <w:r>
-        <w:rPr>
-          <w:lang w:val="en-US"/>
-        </w:rPr>
-        <w:t xml:space="preserve">The TLB entry is set up in a holding register, the entry number and way to update are specified in another register. </w:t>
-      </w:r>
-      <w:r>
-        <w:rPr>
-          <w:lang w:val="en-US"/>
-        </w:rPr>
-        <w:t>If bit 31 is set while w</w:t>
-      </w:r>
-      <w:r>
-        <w:rPr>
-          <w:lang w:val="en-US"/>
-        </w:rPr>
-        <w:t xml:space="preserve">riting to the entry number register the TLB entry in the holding register </w:t>
-      </w:r>
-      <w:r>
-        <w:rPr>
-          <w:lang w:val="en-US"/>
-        </w:rPr>
-        <w:t>is</w:t>
-      </w:r>
-      <w:r>
-        <w:rPr>
-          <w:lang w:val="en-US"/>
-        </w:rPr>
-        <w:t xml:space="preserve"> transferred to the TLB.</w:t>
-      </w:r>
-    </w:p>
-    <w:p>
-      <w:pPr>
-        <w:ind w:left="720"/>
-        <w:rPr>
-          <w:lang w:val="en-US"/>
-        </w:rPr>
-      </w:pPr>
-      <w:r>
-        <w:rPr>
-          <w:lang w:val="en-US"/>
-        </w:rPr>
         <w:t xml:space="preserve">To read a TLB entry specify the entry number in register 28h </w:t>
       </w:r>
       <w:r>
@@ -1950,19 +2303,11 @@
                 <w:lang w:val="en-US"/>
               </w:rPr>
             </w:pPr>
-            <w:proofErr w:type="gramStart"/>
             <w:r>
               <w:rPr>
                 <w:lang w:val="en-US"/>
               </w:rPr>
-              <w:t>TLBE[</w:t>
-            </w:r>
-            <w:proofErr w:type="gramEnd"/>
-            <w:r>
-              <w:rPr>
-                <w:lang w:val="en-US"/>
-              </w:rPr>
-              <w:t>63:0]</w:t>
+              <w:t>TLBE[63:0]</w:t>
             </w:r>
           </w:p>
         </w:tc>
@@ -2033,19 +2378,11 @@
                 <w:lang w:val="en-US"/>
               </w:rPr>
             </w:pPr>
-            <w:proofErr w:type="gramStart"/>
             <w:r>
               <w:rPr>
                 <w:lang w:val="en-US"/>
               </w:rPr>
-              <w:t>TLBE[</w:t>
-            </w:r>
-            <w:proofErr w:type="gramEnd"/>
-            <w:r>
-              <w:rPr>
-                <w:lang w:val="en-US"/>
-              </w:rPr>
-              <w:t>127:64]</w:t>
+              <w:t>TLBE[127:64]</w:t>
             </w:r>
           </w:p>
         </w:tc>
@@ -2943,24 +3280,24 @@
       </w:tblPr>
       <w:tblGrid>
         <w:gridCol w:w="346"/>
-        <w:gridCol w:w="322"/>
+        <w:gridCol w:w="321"/>
         <w:gridCol w:w="626"/>
-        <w:gridCol w:w="691"/>
+        <w:gridCol w:w="690"/>
         <w:gridCol w:w="377"/>
-        <w:gridCol w:w="412"/>
-        <w:gridCol w:w="806"/>
-        <w:gridCol w:w="412"/>
-        <w:gridCol w:w="562"/>
+        <w:gridCol w:w="411"/>
+        <w:gridCol w:w="915"/>
+        <w:gridCol w:w="425"/>
+        <w:gridCol w:w="696"/>
         <w:gridCol w:w="887"/>
-        <w:gridCol w:w="406"/>
-        <w:gridCol w:w="828"/>
-        <w:gridCol w:w="991"/>
-        <w:gridCol w:w="1832"/>
+        <w:gridCol w:w="426"/>
+        <w:gridCol w:w="850"/>
+        <w:gridCol w:w="714"/>
+        <w:gridCol w:w="1814"/>
       </w:tblGrid>
       <w:tr>
         <w:tc>
           <w:tcPr>
-            <w:tcW w:w="338" w:type="dxa"/>
+            <w:tcW w:w="346" w:type="dxa"/>
           </w:tcPr>
           <w:p>
             <w:pPr>
@@ -2982,7 +3319,7 @@
         </w:tc>
         <w:tc>
           <w:tcPr>
-            <w:tcW w:w="322" w:type="dxa"/>
+            <w:tcW w:w="321" w:type="dxa"/>
           </w:tcPr>
           <w:p>
             <w:pPr>
@@ -3003,7 +3340,7 @@
         </w:tc>
         <w:tc>
           <w:tcPr>
-            <w:tcW w:w="562" w:type="dxa"/>
+            <w:tcW w:w="626" w:type="dxa"/>
           </w:tcPr>
           <w:p>
             <w:pPr>
@@ -3033,7 +3370,7 @@
         </w:tc>
         <w:tc>
           <w:tcPr>
-            <w:tcW w:w="693" w:type="dxa"/>
+            <w:tcW w:w="690" w:type="dxa"/>
           </w:tcPr>
           <w:p>
             <w:pPr>
@@ -3063,7 +3400,7 @@
         </w:tc>
         <w:tc>
           <w:tcPr>
-            <w:tcW w:w="372" w:type="dxa"/>
+            <w:tcW w:w="377" w:type="dxa"/>
           </w:tcPr>
           <w:p>
             <w:pPr>
@@ -3085,7 +3422,7 @@
         </w:tc>
         <w:tc>
           <w:tcPr>
-            <w:tcW w:w="415" w:type="dxa"/>
+            <w:tcW w:w="411" w:type="dxa"/>
           </w:tcPr>
           <w:p>
             <w:pPr>
@@ -3107,7 +3444,7 @@
         </w:tc>
         <w:tc>
           <w:tcPr>
-            <w:tcW w:w="815" w:type="dxa"/>
+            <w:tcW w:w="915" w:type="dxa"/>
           </w:tcPr>
           <w:p>
             <w:pPr>
@@ -3137,7 +3474,7 @@
         </w:tc>
         <w:tc>
           <w:tcPr>
-            <w:tcW w:w="415" w:type="dxa"/>
+            <w:tcW w:w="425" w:type="dxa"/>
           </w:tcPr>
           <w:p>
             <w:pPr>
@@ -3159,7 +3496,7 @@
         </w:tc>
         <w:tc>
           <w:tcPr>
-            <w:tcW w:w="563" w:type="dxa"/>
+            <w:tcW w:w="696" w:type="dxa"/>
           </w:tcPr>
           <w:p>
             <w:pPr>
@@ -3189,7 +3526,7 @@
         </w:tc>
         <w:tc>
           <w:tcPr>
-            <w:tcW w:w="873" w:type="dxa"/>
+            <w:tcW w:w="887" w:type="dxa"/>
           </w:tcPr>
           <w:p>
             <w:pPr>
@@ -3219,7 +3556,7 @@
         </w:tc>
         <w:tc>
           <w:tcPr>
-            <w:tcW w:w="404" w:type="dxa"/>
+            <w:tcW w:w="426" w:type="dxa"/>
           </w:tcPr>
           <w:p>
             <w:pPr>
@@ -3249,7 +3586,7 @@
         </w:tc>
         <w:tc>
           <w:tcPr>
-            <w:tcW w:w="828" w:type="dxa"/>
+            <w:tcW w:w="850" w:type="dxa"/>
           </w:tcPr>
           <w:p>
             <w:pPr>
@@ -3279,7 +3616,7 @@
         </w:tc>
         <w:tc>
           <w:tcPr>
-            <w:tcW w:w="1020" w:type="dxa"/>
+            <w:tcW w:w="714" w:type="dxa"/>
           </w:tcPr>
           <w:p>
             <w:pPr>
@@ -3308,7 +3645,7 @@
         </w:tc>
         <w:tc>
           <w:tcPr>
-            <w:tcW w:w="1878" w:type="dxa"/>
+            <w:tcW w:w="1814" w:type="dxa"/>
           </w:tcPr>
           <w:p>
             <w:pPr>
@@ -3938,15 +4275,7 @@
               <w:cnfStyle w:val="000000000000" w:firstRow="0" w:lastRow="0" w:firstColumn="0" w:lastColumn="0" w:oddVBand="0" w:evenVBand="0" w:oddHBand="0" w:evenHBand="0" w:firstRowFirstColumn="0" w:firstRowLastColumn="0" w:lastRowFirstColumn="0" w:lastRowLastColumn="0"/>
             </w:pPr>
             <w:r>
-              <w:t xml:space="preserve">Memory </w:t>
-            </w:r>
-            <w:proofErr w:type="gramStart"/>
-            <w:r>
-              <w:t>region</w:t>
-            </w:r>
-            <w:proofErr w:type="gramEnd"/>
-            <w:r>
-              <w:t xml:space="preserve"> select</w:t>
+              <w:t>Memory region select</w:t>
             </w:r>
           </w:p>
         </w:tc>
@@ -4464,15 +4793,7 @@
         <w:t>for use.</w:t>
       </w:r>
       <w:r>
-        <w:t xml:space="preserve"> </w:t>
-      </w:r>
-      <w:proofErr w:type="gramStart"/>
-      <w:r>
-        <w:t>Generally</w:t>
-      </w:r>
-      <w:proofErr w:type="gramEnd"/>
-      <w:r>
-        <w:t xml:space="preserve"> these bits are ignored </w:t>
+        <w:t xml:space="preserve"> Generally these bits are ignored </w:t>
       </w:r>
       <w:r>
         <w:t xml:space="preserve">for </w:t>
@@ -4650,18 +4971,10 @@
         <w:t>in a</w:t>
       </w:r>
       <w:r>
-        <w:t xml:space="preserve"> level </w:t>
-      </w:r>
-      <w:proofErr w:type="gramStart"/>
-      <w:r>
-        <w:t xml:space="preserve">zero </w:t>
-      </w:r>
-      <w:r>
-        <w:t>page</w:t>
-      </w:r>
-      <w:proofErr w:type="gramEnd"/>
-      <w:r>
-        <w:t xml:space="preserve"> table </w:t>
+        <w:t xml:space="preserve"> level zero </w:t>
+      </w:r>
+      <w:r>
+        <w:t xml:space="preserve">page table </w:t>
       </w:r>
       <w:r>
         <w:t>may not be shortcut.</w:t>
@@ -4745,13 +5058,8 @@
         <w:t xml:space="preserve"> It is still necessary to step through the TLB </w:t>
       </w:r>
       <w:r>
-        <w:t xml:space="preserve">invalidating old </w:t>
-      </w:r>
-      <w:proofErr w:type="gramStart"/>
-      <w:r>
-        <w:t>entries, but</w:t>
-      </w:r>
-      <w:proofErr w:type="gramEnd"/>
+        <w:t>invalidating old entries, but</w:t>
+      </w:r>
       <w:r>
         <w:t xml:space="preserve"> does not need to be done immediately.</w:t>
       </w:r>
@@ -5037,14 +5345,14 @@
         <w:tblLook w:val="04A0" w:firstRow="1" w:lastRow="0" w:firstColumn="1" w:lastColumn="0" w:noHBand="0" w:noVBand="1"/>
       </w:tblPr>
       <w:tblGrid>
-        <w:gridCol w:w="1772"/>
+        <w:gridCol w:w="2150"/>
         <w:gridCol w:w="1544"/>
         <w:gridCol w:w="5001"/>
       </w:tblGrid>
       <w:tr>
         <w:tc>
           <w:tcPr>
-            <w:tcW w:w="1772" w:type="dxa"/>
+            <w:tcW w:w="2150" w:type="dxa"/>
           </w:tcPr>
           <w:p>
             <w:r>
@@ -5086,7 +5394,7 @@
       <w:tr>
         <w:tc>
           <w:tcPr>
-            <w:tcW w:w="1772" w:type="dxa"/>
+            <w:tcW w:w="2150" w:type="dxa"/>
           </w:tcPr>
           <w:p>
             <w:r>
@@ -5124,7 +5432,7 @@
       <w:tr>
         <w:tc>
           <w:tcPr>
-            <w:tcW w:w="1772" w:type="dxa"/>
+            <w:tcW w:w="2150" w:type="dxa"/>
           </w:tcPr>
           <w:p>
             <w:r>
@@ -5165,7 +5473,7 @@
       <w:tr>
         <w:tc>
           <w:tcPr>
-            <w:tcW w:w="1772" w:type="dxa"/>
+            <w:tcW w:w="2150" w:type="dxa"/>
           </w:tcPr>
           <w:p>
             <w:r>
@@ -5203,11 +5511,11 @@
       <w:tr>
         <w:tc>
           <w:tcPr>
-            <w:tcW w:w="1772" w:type="dxa"/>
-          </w:tcPr>
-          <w:p>
-            <w:r>
-              <w:t>LRU</w:t>
+            <w:tcW w:w="2150" w:type="dxa"/>
+          </w:tcPr>
+          <w:p>
+            <w:r>
+              <w:t>UPDATE_STRATEGY</w:t>
             </w:r>
           </w:p>
         </w:tc>
@@ -5220,7 +5528,7 @@
               <w:jc w:val="center"/>
             </w:pPr>
             <w:r>
-              <w:t>1</w:t>
+              <w:t>2</w:t>
             </w:r>
           </w:p>
         </w:tc>
@@ -5230,10 +5538,7 @@
           </w:tcPr>
           <w:p>
             <w:r>
-              <w:t>Least Recently Used – replacement policy</w:t>
-            </w:r>
-            <w:r>
-              <w:t>, if LRU is zero replacement is random.</w:t>
+              <w:t>Not recently used</w:t>
             </w:r>
           </w:p>
         </w:tc>
@@ -5241,7 +5546,7 @@
       <w:tr>
         <w:tc>
           <w:tcPr>
-            <w:tcW w:w="1772" w:type="dxa"/>
+            <w:tcW w:w="2150" w:type="dxa"/>
           </w:tcPr>
           <w:p/>
         </w:tc>
@@ -7203,15 +7508,7 @@
         <w:ind w:left="720"/>
       </w:pPr>
       <w:r>
-        <w:t xml:space="preserve">Since the TLB may be used in a hash table system, it is allowed </w:t>
-      </w:r>
-      <w:proofErr w:type="gramStart"/>
-      <w:r>
-        <w:t>a large number of</w:t>
-      </w:r>
-      <w:proofErr w:type="gramEnd"/>
-      <w:r>
-        <w:t xml:space="preserve"> entries. </w:t>
+        <w:t xml:space="preserve">Since the TLB may be used in a hash table system, it is allowed a large number of entries. </w:t>
       </w:r>
     </w:p>
     <w:p>
@@ -7704,16 +8001,8 @@
               <w:rPr>
                 <w:rFonts w:cs="Times New Roman"/>
               </w:rPr>
-              <w:t xml:space="preserve"> </w:t>
-            </w:r>
-            <w:proofErr w:type="gramStart"/>
-            <w:r>
-              <w:rPr>
-                <w:rFonts w:cs="Times New Roman"/>
-              </w:rPr>
-              <w:t>bit</w:t>
-            </w:r>
-            <w:proofErr w:type="gramEnd"/>
+              <w:t xml:space="preserve"> bit</w:t>
+            </w:r>
           </w:p>
           <w:p>
             <w:pPr>
@@ -7731,16 +8020,8 @@
               <w:rPr>
                 <w:rFonts w:cs="Times New Roman"/>
               </w:rPr>
-              <w:t xml:space="preserve"> </w:t>
-            </w:r>
-            <w:proofErr w:type="gramStart"/>
-            <w:r>
-              <w:rPr>
-                <w:rFonts w:cs="Times New Roman"/>
-              </w:rPr>
-              <w:t>bit</w:t>
-            </w:r>
-            <w:proofErr w:type="gramEnd"/>
+              <w:t xml:space="preserve"> bit</w:t>
+            </w:r>
           </w:p>
           <w:p>
             <w:pPr>
@@ -7758,16 +8039,8 @@
               <w:rPr>
                 <w:rFonts w:cs="Times New Roman"/>
               </w:rPr>
-              <w:t xml:space="preserve"> </w:t>
-            </w:r>
-            <w:proofErr w:type="gramStart"/>
-            <w:r>
-              <w:rPr>
-                <w:rFonts w:cs="Times New Roman"/>
-              </w:rPr>
-              <w:t>bit</w:t>
-            </w:r>
-            <w:proofErr w:type="gramEnd"/>
+              <w:t xml:space="preserve"> bit</w:t>
+            </w:r>
           </w:p>
           <w:p>
             <w:pPr>
@@ -7955,253 +8228,231 @@
               <w:rPr>
                 <w:rFonts w:cs="Times New Roman"/>
               </w:rPr>
-              <w:t>adr_</w:t>
-            </w:r>
-            <w:proofErr w:type="gramStart"/>
-            <w:r>
-              <w:rPr>
-                <w:rFonts w:cs="Times New Roman"/>
-              </w:rPr>
-              <w:t>o</w:t>
+              <w:t>adr_o</w:t>
             </w:r>
             <w:proofErr w:type="spellEnd"/>
             <w:r>
               <w:rPr>
                 <w:rFonts w:cs="Times New Roman"/>
               </w:rPr>
+              <w:t>(31:0)</w:t>
+            </w:r>
+          </w:p>
+          <w:p>
+            <w:pPr>
+              <w:spacing w:after="0" w:line="240" w:lineRule="auto"/>
+              <w:rPr>
+                <w:rFonts w:cs="Times New Roman"/>
+              </w:rPr>
+            </w:pPr>
+            <w:proofErr w:type="spellStart"/>
+            <w:r>
+              <w:rPr>
+                <w:rFonts w:cs="Times New Roman"/>
+              </w:rPr>
+              <w:t>clk</w:t>
+            </w:r>
+            <w:proofErr w:type="spellEnd"/>
+          </w:p>
+          <w:p>
+            <w:pPr>
+              <w:spacing w:after="0" w:line="240" w:lineRule="auto"/>
+              <w:rPr>
+                <w:rFonts w:cs="Times New Roman"/>
+              </w:rPr>
+            </w:pPr>
+            <w:r>
+              <w:rPr>
+                <w:rFonts w:cs="Times New Roman"/>
+              </w:rPr>
+              <w:t>bus.</w:t>
+            </w:r>
+            <w:r>
+              <w:rPr>
+                <w:rFonts w:cs="Times New Roman"/>
+              </w:rPr>
+              <w:t>resp.</w:t>
+            </w:r>
+            <w:r>
+              <w:rPr>
+                <w:rFonts w:cs="Times New Roman"/>
+              </w:rPr>
+              <w:t>dat(</w:t>
+            </w:r>
+            <w:r>
+              <w:rPr>
+                <w:rFonts w:cs="Times New Roman"/>
+              </w:rPr>
+              <w:t>63</w:t>
+            </w:r>
+            <w:r>
+              <w:rPr>
+                <w:rFonts w:cs="Times New Roman"/>
+              </w:rPr>
+              <w:t>:0)</w:t>
+            </w:r>
+          </w:p>
+          <w:p>
+            <w:pPr>
+              <w:spacing w:after="0" w:line="240" w:lineRule="auto"/>
+              <w:rPr>
+                <w:rFonts w:cs="Times New Roman"/>
+              </w:rPr>
+            </w:pPr>
+            <w:r>
+              <w:rPr>
+                <w:rFonts w:cs="Times New Roman"/>
+              </w:rPr>
+              <w:t>bus.</w:t>
+            </w:r>
+            <w:r>
+              <w:rPr>
+                <w:rFonts w:cs="Times New Roman"/>
+              </w:rPr>
+              <w:t>req.</w:t>
+            </w:r>
+            <w:r>
+              <w:rPr>
+                <w:rFonts w:cs="Times New Roman"/>
+              </w:rPr>
+              <w:t>dat(</w:t>
+            </w:r>
+            <w:r>
+              <w:rPr>
+                <w:rFonts w:cs="Times New Roman"/>
+              </w:rPr>
+              <w:t>63</w:t>
+            </w:r>
+            <w:r>
+              <w:rPr>
+                <w:rFonts w:cs="Times New Roman"/>
+              </w:rPr>
+              <w:t>:0)</w:t>
+            </w:r>
+          </w:p>
+          <w:p>
+            <w:pPr>
+              <w:spacing w:after="0" w:line="240" w:lineRule="auto"/>
+              <w:rPr>
+                <w:rFonts w:cs="Times New Roman"/>
+              </w:rPr>
+            </w:pPr>
+            <w:proofErr w:type="spellStart"/>
+            <w:r>
+              <w:rPr>
+                <w:rFonts w:cs="Times New Roman"/>
+              </w:rPr>
+              <w:t>bus.</w:t>
+            </w:r>
+            <w:r>
+              <w:rPr>
+                <w:rFonts w:cs="Times New Roman"/>
+              </w:rPr>
+              <w:t>req.</w:t>
+            </w:r>
+            <w:r>
+              <w:rPr>
+                <w:rFonts w:cs="Times New Roman"/>
+              </w:rPr>
+              <w:t>cyc</w:t>
+            </w:r>
+            <w:proofErr w:type="spellEnd"/>
+          </w:p>
+          <w:p>
+            <w:pPr>
+              <w:spacing w:after="0" w:line="240" w:lineRule="auto"/>
+              <w:rPr>
+                <w:rFonts w:cs="Times New Roman"/>
+              </w:rPr>
+            </w:pPr>
+            <w:proofErr w:type="spellStart"/>
+            <w:r>
+              <w:rPr>
+                <w:rFonts w:cs="Times New Roman"/>
+              </w:rPr>
+              <w:t>bus.</w:t>
+            </w:r>
+            <w:r>
+              <w:rPr>
+                <w:rFonts w:cs="Times New Roman"/>
+              </w:rPr>
+              <w:t>req.</w:t>
+            </w:r>
+            <w:r>
+              <w:rPr>
+                <w:rFonts w:cs="Times New Roman"/>
+              </w:rPr>
+              <w:t>stb</w:t>
+            </w:r>
+            <w:proofErr w:type="spellEnd"/>
+          </w:p>
+          <w:p>
+            <w:pPr>
+              <w:spacing w:after="0" w:line="240" w:lineRule="auto"/>
+              <w:rPr>
+                <w:rFonts w:cs="Times New Roman"/>
+              </w:rPr>
+            </w:pPr>
+            <w:proofErr w:type="spellStart"/>
+            <w:r>
+              <w:rPr>
+                <w:rFonts w:cs="Times New Roman"/>
+              </w:rPr>
+              <w:t>bus.</w:t>
+            </w:r>
+            <w:r>
+              <w:rPr>
+                <w:rFonts w:cs="Times New Roman"/>
+              </w:rPr>
+              <w:t>req.</w:t>
+            </w:r>
+            <w:r>
+              <w:rPr>
+                <w:rFonts w:cs="Times New Roman"/>
+              </w:rPr>
+              <w:t>w</w:t>
+            </w:r>
+            <w:r>
+              <w:rPr>
+                <w:rFonts w:cs="Times New Roman"/>
+              </w:rPr>
+              <w:t>e</w:t>
+            </w:r>
+            <w:proofErr w:type="spellEnd"/>
+          </w:p>
+          <w:p>
+            <w:pPr>
+              <w:spacing w:after="0" w:line="240" w:lineRule="auto"/>
+              <w:rPr>
+                <w:rFonts w:cs="Times New Roman"/>
+              </w:rPr>
+            </w:pPr>
+            <w:proofErr w:type="spellStart"/>
+            <w:r>
+              <w:rPr>
+                <w:rFonts w:cs="Times New Roman"/>
+              </w:rPr>
+              <w:t>bus.</w:t>
+            </w:r>
+            <w:r>
+              <w:rPr>
+                <w:rFonts w:cs="Times New Roman"/>
+              </w:rPr>
+              <w:t>req.</w:t>
+            </w:r>
+            <w:r>
+              <w:rPr>
+                <w:rFonts w:cs="Times New Roman"/>
+              </w:rPr>
+              <w:t>sel</w:t>
+            </w:r>
+            <w:proofErr w:type="spellEnd"/>
+            <w:r>
+              <w:rPr>
+                <w:rFonts w:cs="Times New Roman"/>
+              </w:rPr>
               <w:t>(</w:t>
             </w:r>
-            <w:proofErr w:type="gramEnd"/>
-            <w:r>
-              <w:rPr>
-                <w:rFonts w:cs="Times New Roman"/>
-              </w:rPr>
-              <w:t>31:0)</w:t>
-            </w:r>
-          </w:p>
-          <w:p>
-            <w:pPr>
-              <w:spacing w:after="0" w:line="240" w:lineRule="auto"/>
-              <w:rPr>
-                <w:rFonts w:cs="Times New Roman"/>
-              </w:rPr>
-            </w:pPr>
-            <w:proofErr w:type="spellStart"/>
-            <w:r>
-              <w:rPr>
-                <w:rFonts w:cs="Times New Roman"/>
-              </w:rPr>
-              <w:t>clk</w:t>
-            </w:r>
-            <w:proofErr w:type="spellEnd"/>
-          </w:p>
-          <w:p>
-            <w:pPr>
-              <w:spacing w:after="0" w:line="240" w:lineRule="auto"/>
-              <w:rPr>
-                <w:rFonts w:cs="Times New Roman"/>
-              </w:rPr>
-            </w:pPr>
-            <w:proofErr w:type="gramStart"/>
-            <w:r>
-              <w:rPr>
-                <w:rFonts w:cs="Times New Roman"/>
-              </w:rPr>
-              <w:t>bus.</w:t>
-            </w:r>
-            <w:r>
-              <w:rPr>
-                <w:rFonts w:cs="Times New Roman"/>
-              </w:rPr>
-              <w:t>resp.</w:t>
-            </w:r>
-            <w:r>
-              <w:rPr>
-                <w:rFonts w:cs="Times New Roman"/>
-              </w:rPr>
-              <w:t>dat(</w:t>
-            </w:r>
-            <w:proofErr w:type="gramEnd"/>
-            <w:r>
-              <w:rPr>
-                <w:rFonts w:cs="Times New Roman"/>
-              </w:rPr>
-              <w:t>63</w:t>
-            </w:r>
-            <w:r>
-              <w:rPr>
-                <w:rFonts w:cs="Times New Roman"/>
-              </w:rPr>
-              <w:t>:0)</w:t>
-            </w:r>
-          </w:p>
-          <w:p>
-            <w:pPr>
-              <w:spacing w:after="0" w:line="240" w:lineRule="auto"/>
-              <w:rPr>
-                <w:rFonts w:cs="Times New Roman"/>
-              </w:rPr>
-            </w:pPr>
-            <w:proofErr w:type="gramStart"/>
-            <w:r>
-              <w:rPr>
-                <w:rFonts w:cs="Times New Roman"/>
-              </w:rPr>
-              <w:t>bus.</w:t>
-            </w:r>
-            <w:r>
-              <w:rPr>
-                <w:rFonts w:cs="Times New Roman"/>
-              </w:rPr>
-              <w:t>req.</w:t>
-            </w:r>
-            <w:r>
-              <w:rPr>
-                <w:rFonts w:cs="Times New Roman"/>
-              </w:rPr>
-              <w:t>dat(</w:t>
-            </w:r>
-            <w:proofErr w:type="gramEnd"/>
-            <w:r>
-              <w:rPr>
-                <w:rFonts w:cs="Times New Roman"/>
-              </w:rPr>
-              <w:t>63</w:t>
-            </w:r>
-            <w:r>
-              <w:rPr>
-                <w:rFonts w:cs="Times New Roman"/>
-              </w:rPr>
-              <w:t>:0)</w:t>
-            </w:r>
-          </w:p>
-          <w:p>
-            <w:pPr>
-              <w:spacing w:after="0" w:line="240" w:lineRule="auto"/>
-              <w:rPr>
-                <w:rFonts w:cs="Times New Roman"/>
-              </w:rPr>
-            </w:pPr>
-            <w:proofErr w:type="spellStart"/>
-            <w:r>
-              <w:rPr>
-                <w:rFonts w:cs="Times New Roman"/>
-              </w:rPr>
-              <w:t>bus.</w:t>
-            </w:r>
-            <w:r>
-              <w:rPr>
-                <w:rFonts w:cs="Times New Roman"/>
-              </w:rPr>
-              <w:t>req.</w:t>
-            </w:r>
-            <w:r>
-              <w:rPr>
-                <w:rFonts w:cs="Times New Roman"/>
-              </w:rPr>
-              <w:t>cyc</w:t>
-            </w:r>
-            <w:proofErr w:type="spellEnd"/>
-          </w:p>
-          <w:p>
-            <w:pPr>
-              <w:spacing w:after="0" w:line="240" w:lineRule="auto"/>
-              <w:rPr>
-                <w:rFonts w:cs="Times New Roman"/>
-              </w:rPr>
-            </w:pPr>
-            <w:proofErr w:type="spellStart"/>
-            <w:r>
-              <w:rPr>
-                <w:rFonts w:cs="Times New Roman"/>
-              </w:rPr>
-              <w:t>bus.</w:t>
-            </w:r>
-            <w:r>
-              <w:rPr>
-                <w:rFonts w:cs="Times New Roman"/>
-              </w:rPr>
-              <w:t>req.</w:t>
-            </w:r>
-            <w:r>
-              <w:rPr>
-                <w:rFonts w:cs="Times New Roman"/>
-              </w:rPr>
-              <w:t>stb</w:t>
-            </w:r>
-            <w:proofErr w:type="spellEnd"/>
-          </w:p>
-          <w:p>
-            <w:pPr>
-              <w:spacing w:after="0" w:line="240" w:lineRule="auto"/>
-              <w:rPr>
-                <w:rFonts w:cs="Times New Roman"/>
-              </w:rPr>
-            </w:pPr>
-            <w:proofErr w:type="spellStart"/>
-            <w:proofErr w:type="gramStart"/>
-            <w:r>
-              <w:rPr>
-                <w:rFonts w:cs="Times New Roman"/>
-              </w:rPr>
-              <w:t>bus.</w:t>
-            </w:r>
-            <w:r>
-              <w:rPr>
-                <w:rFonts w:cs="Times New Roman"/>
-              </w:rPr>
-              <w:t>req.</w:t>
-            </w:r>
-            <w:r>
-              <w:rPr>
-                <w:rFonts w:cs="Times New Roman"/>
-              </w:rPr>
-              <w:t>w</w:t>
-            </w:r>
-            <w:r>
-              <w:rPr>
-                <w:rFonts w:cs="Times New Roman"/>
-              </w:rPr>
-              <w:t>e</w:t>
-            </w:r>
-            <w:proofErr w:type="spellEnd"/>
-            <w:proofErr w:type="gramEnd"/>
-          </w:p>
-          <w:p>
-            <w:pPr>
-              <w:spacing w:after="0" w:line="240" w:lineRule="auto"/>
-              <w:rPr>
-                <w:rFonts w:cs="Times New Roman"/>
-              </w:rPr>
-            </w:pPr>
-            <w:proofErr w:type="spellStart"/>
-            <w:proofErr w:type="gramStart"/>
-            <w:r>
-              <w:rPr>
-                <w:rFonts w:cs="Times New Roman"/>
-              </w:rPr>
-              <w:t>bus.</w:t>
-            </w:r>
-            <w:r>
-              <w:rPr>
-                <w:rFonts w:cs="Times New Roman"/>
-              </w:rPr>
-              <w:t>req.</w:t>
-            </w:r>
-            <w:r>
-              <w:rPr>
-                <w:rFonts w:cs="Times New Roman"/>
-              </w:rPr>
-              <w:t>sel</w:t>
-            </w:r>
-            <w:proofErr w:type="spellEnd"/>
-            <w:r>
-              <w:rPr>
-                <w:rFonts w:cs="Times New Roman"/>
-              </w:rPr>
-              <w:t>(</w:t>
-            </w:r>
-            <w:proofErr w:type="gramEnd"/>
             <w:r>
               <w:rPr>
                 <w:rFonts w:cs="Times New Roman"/>
@@ -8267,21 +8518,7 @@
               <w:rPr>
                 <w:rFonts w:cs="Times New Roman"/>
               </w:rPr>
-              <w:t>ADR_</w:t>
-            </w:r>
-            <w:proofErr w:type="gramStart"/>
-            <w:r>
-              <w:rPr>
-                <w:rFonts w:cs="Times New Roman"/>
-              </w:rPr>
-              <w:t>O(</w:t>
-            </w:r>
-            <w:proofErr w:type="gramEnd"/>
-            <w:r>
-              <w:rPr>
-                <w:rFonts w:cs="Times New Roman"/>
-              </w:rPr>
-              <w:t>)</w:t>
+              <w:t>ADR_O()</w:t>
             </w:r>
           </w:p>
           <w:p>
@@ -8309,21 +8546,7 @@
               <w:rPr>
                 <w:rFonts w:cs="Times New Roman"/>
               </w:rPr>
-              <w:t>DAT_</w:t>
-            </w:r>
-            <w:proofErr w:type="gramStart"/>
-            <w:r>
-              <w:rPr>
-                <w:rFonts w:cs="Times New Roman"/>
-              </w:rPr>
-              <w:t>I(</w:t>
-            </w:r>
-            <w:proofErr w:type="gramEnd"/>
-            <w:r>
-              <w:rPr>
-                <w:rFonts w:cs="Times New Roman"/>
-              </w:rPr>
-              <w:t>)</w:t>
+              <w:t>DAT_I()</w:t>
             </w:r>
           </w:p>
           <w:p>
@@ -8337,21 +8560,7 @@
               <w:rPr>
                 <w:rFonts w:cs="Times New Roman"/>
               </w:rPr>
-              <w:t>DAT_</w:t>
-            </w:r>
-            <w:proofErr w:type="gramStart"/>
-            <w:r>
-              <w:rPr>
-                <w:rFonts w:cs="Times New Roman"/>
-              </w:rPr>
-              <w:t>O(</w:t>
-            </w:r>
-            <w:proofErr w:type="gramEnd"/>
-            <w:r>
-              <w:rPr>
-                <w:rFonts w:cs="Times New Roman"/>
-              </w:rPr>
-              <w:t>)</w:t>
+              <w:t>DAT_O()</w:t>
             </w:r>
           </w:p>
           <w:p>

</xml_diff>